<commit_message>
Debut Exercices OCR et Langues
</commit_message>
<xml_diff>
--- a/algo kNN/feuille_exercices/exercices.docx
+++ b/algo kNN/feuille_exercices/exercices.docx
@@ -27,7 +27,13 @@
         <w:pStyle w:val="FirstParagraph"/>
       </w:pPr>
       <w:r>
-        <w:t xml:space="preserve">On considère des points représentés par un cercle ou une croix, représentés sur la figure ci-dessous.</w:t>
+        <w:t xml:space="preserve">On considère des points représentés par un cercle ou une croix,</w:t>
+      </w:r>
+      <w:r>
+        <w:t xml:space="preserve"> </w:t>
+      </w:r>
+      <w:r>
+        <w:t xml:space="preserve">représentés sur la figure ci-dessous.</w:t>
       </w:r>
     </w:p>
     <w:p>
@@ -85,10 +91,13 @@
         <w:pStyle w:val="BodyText"/>
       </w:pPr>
       <w:r>
-        <w:t xml:space="preserve">Les coordonnées d’un point sont ses attributs, et sa représentation graphique (</w:t>
-      </w:r>
-      <w:r>
-        <w:t xml:space="preserve"> </w:t>
+        <w:t xml:space="preserve">Les coordonnées d’un point sont ses attributs, et sa représentation</w:t>
+      </w:r>
+      <w:r>
+        <w:t xml:space="preserve"> </w:t>
+      </w:r>
+      <w:r>
+        <w:t xml:space="preserve">graphique (</w:t>
       </w:r>
       <w:r>
         <w:rPr>
@@ -112,16 +121,7 @@
         <w:t xml:space="preserve">croix</w:t>
       </w:r>
       <w:r>
-        <w:t xml:space="preserve"> </w:t>
-      </w:r>
-      <w:r>
-        <w:t xml:space="preserve">) est sa classe.</w:t>
-      </w:r>
-      <w:r>
-        <w:t xml:space="preserve"> </w:t>
-      </w:r>
-      <w:r>
-        <w:t xml:space="preserve">Ainsi le point</w:t>
+        <w:t xml:space="preserve">) est sa classe. Ainsi le point</w:t>
       </w:r>
       <w:r>
         <w:t xml:space="preserve"> </w:t>
@@ -135,7 +135,13 @@
         <w:t xml:space="preserve"> </w:t>
       </w:r>
       <w:r>
-        <w:t xml:space="preserve">a pour attributs</w:t>
+        <w:t xml:space="preserve">a</w:t>
+      </w:r>
+      <w:r>
+        <w:t xml:space="preserve"> </w:t>
+      </w:r>
+      <w:r>
+        <w:t xml:space="preserve">pour attributs</w:t>
       </w:r>
       <w:r>
         <w:t xml:space="preserve"> </w:t>
@@ -389,7 +395,13 @@
         <w:pStyle w:val="FirstParagraph"/>
       </w:pPr>
       <w:r>
-        <w:t xml:space="preserve">On considère des points représentés par un cercle, un triangle ou une croix, représentés sur la figure ci-dessous.</w:t>
+        <w:t xml:space="preserve">On considère des points représentés par un cercle, un triangle ou une</w:t>
+      </w:r>
+      <w:r>
+        <w:t xml:space="preserve"> </w:t>
+      </w:r>
+      <w:r>
+        <w:t xml:space="preserve">croix, représentés sur la figure ci-dessous.</w:t>
       </w:r>
     </w:p>
     <w:p>
@@ -450,9 +462,6 @@
         <w:t xml:space="preserve">La représentation graphique d’un point (</w:t>
       </w:r>
       <w:r>
-        <w:t xml:space="preserve"> </w:t>
-      </w:r>
-      <w:r>
         <w:rPr>
           <w:i/>
         </w:rPr>
@@ -486,9 +495,6 @@
         <w:t xml:space="preserve">croix</w:t>
       </w:r>
       <w:r>
-        <w:t xml:space="preserve"> </w:t>
-      </w:r>
-      <w:r>
         <w:t xml:space="preserve">) est sa classe.</w:t>
       </w:r>
     </w:p>
@@ -497,19 +503,25 @@
         <w:pStyle w:val="BodyText"/>
       </w:pPr>
       <w:r>
-        <w:t xml:space="preserve">On souhaite placer un grand nombre de points et leur attribuer une classe en appliquant l’algorithme 1-NN.</w:t>
-      </w:r>
-      <w:r>
-        <w:t xml:space="preserve"> </w:t>
-      </w:r>
-      <w:r>
-        <w:t xml:space="preserve">Cet algorithme étant relativement simple, on peut prévoir la future classe d’un point en fonction de sa zone d’arrivée</w:t>
-      </w:r>
-      <w:r>
-        <w:t xml:space="preserve"> </w:t>
-      </w:r>
-      <w:r>
-        <w:t xml:space="preserve">sur la figure.</w:t>
+        <w:t xml:space="preserve">On souhaite placer un grand nombre de points et leur attribuer une</w:t>
+      </w:r>
+      <w:r>
+        <w:t xml:space="preserve"> </w:t>
+      </w:r>
+      <w:r>
+        <w:t xml:space="preserve">classe en appliquant l’algorithme 1-NN. Cet algorithme étant</w:t>
+      </w:r>
+      <w:r>
+        <w:t xml:space="preserve"> </w:t>
+      </w:r>
+      <w:r>
+        <w:t xml:space="preserve">relativement simple, on peut prévoir la future classe d’un point en</w:t>
+      </w:r>
+      <w:r>
+        <w:t xml:space="preserve"> </w:t>
+      </w:r>
+      <w:r>
+        <w:t xml:space="preserve">fonction de sa zone d’arrivée sur la figure.</w:t>
       </w:r>
     </w:p>
     <w:p>
@@ -520,7 +532,13 @@
         </w:numPr>
       </w:pPr>
       <w:r>
-        <w:t xml:space="preserve">À l’aide d’un crayon de couleur bleu, déterminer approximativement puis colorier la zone correspondant à la classe</w:t>
+        <w:t xml:space="preserve">À l’aide d’un crayon de couleur bleu, déterminer approximativement</w:t>
+      </w:r>
+      <w:r>
+        <w:t xml:space="preserve"> </w:t>
+      </w:r>
+      <w:r>
+        <w:t xml:space="preserve">puis colorier la zone correspondant à la classe</w:t>
       </w:r>
       <w:r>
         <w:t xml:space="preserve"> </w:t>
@@ -546,7 +564,13 @@
         </w:numPr>
       </w:pPr>
       <w:r>
-        <w:t xml:space="preserve">À l’aide d’un crayon de couleur vert, déterminer approximativement puis colorier la zone correspondant à la classe</w:t>
+        <w:t xml:space="preserve">À l’aide d’un crayon de couleur vert, déterminer approximativement</w:t>
+      </w:r>
+      <w:r>
+        <w:t xml:space="preserve"> </w:t>
+      </w:r>
+      <w:r>
+        <w:t xml:space="preserve">puis colorier la zone correspondant à la classe</w:t>
       </w:r>
       <w:r>
         <w:t xml:space="preserve"> </w:t>
@@ -572,7 +596,13 @@
         </w:numPr>
       </w:pPr>
       <w:r>
-        <w:t xml:space="preserve">À l’aide d’un crayon de couleur rouge, déterminer approximativement puis colorier la zone correspondant à la classe</w:t>
+        <w:t xml:space="preserve">À l’aide d’un crayon de couleur rouge, déterminer approximativement</w:t>
+      </w:r>
+      <w:r>
+        <w:t xml:space="preserve"> </w:t>
+      </w:r>
+      <w:r>
+        <w:t xml:space="preserve">puis colorier la zone correspondant à la classe</w:t>
       </w:r>
       <w:r>
         <w:t xml:space="preserve"> </w:t>
@@ -605,7 +635,13 @@
         <w:pStyle w:val="FirstParagraph"/>
       </w:pPr>
       <w:r>
-        <w:t xml:space="preserve">On considère des points caractérisés par une abscisse, une ordonnée et une couleur (</w:t>
+        <w:t xml:space="preserve">On considère des points caractérisés par une abscisse, une ordonnée et</w:t>
+      </w:r>
+      <w:r>
+        <w:t xml:space="preserve"> </w:t>
+      </w:r>
+      <w:r>
+        <w:t xml:space="preserve">une couleur (</w:t>
       </w:r>
       <w:r>
         <w:rPr>
@@ -629,25 +665,88 @@
         <w:t xml:space="preserve">vert</w:t>
       </w:r>
       <w:r>
-        <w:t xml:space="preserve">).</w:t>
-      </w:r>
-      <w:r>
-        <w:t xml:space="preserve"> </w:t>
-      </w:r>
-      <w:r>
-        <w:t xml:space="preserve">Ainsi le point A(-3,4.7,</w:t>
-      </w:r>
-      <w:r>
-        <w:t xml:space="preserve">“</w:t>
-      </w:r>
-      <w:r>
-        <w:t xml:space="preserve">rouge</w:t>
-      </w:r>
-      <w:r>
-        <w:t xml:space="preserve">”</w:t>
-      </w:r>
-      <w:r>
-        <w:t xml:space="preserve">) est a pour abscisse -3, pour ordonnée 4.7, et pour couleur le rouge.</w:t>
+        <w:t xml:space="preserve">). Ainsi le point</w:t>
+      </w:r>
+      <w:r>
+        <w:t xml:space="preserve"> </w:t>
+      </w:r>
+      <m:oMath>
+        <m:r>
+          <m:t>A</m:t>
+        </m:r>
+        <m:r>
+          <m:t>(</m:t>
+        </m:r>
+        <m:r>
+          <m:t>−</m:t>
+        </m:r>
+        <m:r>
+          <m:t>3</m:t>
+        </m:r>
+        <m:r>
+          <m:t>,</m:t>
+        </m:r>
+        <m:r>
+          <m:t>4.7</m:t>
+        </m:r>
+        <m:r>
+          <m:t>,</m:t>
+        </m:r>
+        <m:r>
+          <m:t>“</m:t>
+        </m:r>
+        <m:r>
+          <m:t>r</m:t>
+        </m:r>
+        <m:r>
+          <m:t>o</m:t>
+        </m:r>
+        <m:r>
+          <m:t>u</m:t>
+        </m:r>
+        <m:r>
+          <m:t>g</m:t>
+        </m:r>
+        <m:r>
+          <m:t>e</m:t>
+        </m:r>
+        <m:r>
+          <m:t>”</m:t>
+        </m:r>
+        <m:r>
+          <m:t>)</m:t>
+        </m:r>
+      </m:oMath>
+      <w:r>
+        <w:t xml:space="preserve"> </w:t>
+      </w:r>
+      <w:r>
+        <w:t xml:space="preserve">est a pour abscisse</w:t>
+      </w:r>
+      <w:r>
+        <w:t xml:space="preserve"> </w:t>
+      </w:r>
+      <m:oMath>
+        <m:r>
+          <m:t>−</m:t>
+        </m:r>
+        <m:r>
+          <m:t>3</m:t>
+        </m:r>
+      </m:oMath>
+      <w:r>
+        <w:t xml:space="preserve">, pour ordonnée</w:t>
+      </w:r>
+      <w:r>
+        <w:t xml:space="preserve"> </w:t>
+      </w:r>
+      <m:oMath>
+        <m:r>
+          <m:t>4.7</m:t>
+        </m:r>
+      </m:oMath>
+      <w:r>
+        <w:t xml:space="preserve">, et pour couleur le rouge.</w:t>
       </w:r>
     </w:p>
     <w:p>
@@ -655,19 +754,25 @@
         <w:pStyle w:val="BodyText"/>
       </w:pPr>
       <w:r>
-        <w:t xml:space="preserve">La fonction suivante a pour but de renvoyer la couleur d’un nouveau point, sous forme d’une chaîne de</w:t>
-      </w:r>
-      <w:r>
-        <w:t xml:space="preserve"> </w:t>
-      </w:r>
-      <w:r>
-        <w:t xml:space="preserve">caractères, en fonction des coordonnées du point et de la couleur de son plus proche voisin.</w:t>
-      </w:r>
-      <w:r>
-        <w:t xml:space="preserve"> </w:t>
-      </w:r>
-      <w:r>
-        <w:t xml:space="preserve">La décision se fait selon l’algorithme 1-NN.</w:t>
+        <w:t xml:space="preserve">La fonction suivante a pour but de renvoyer la couleur d’un nouveau</w:t>
+      </w:r>
+      <w:r>
+        <w:t xml:space="preserve"> </w:t>
+      </w:r>
+      <w:r>
+        <w:t xml:space="preserve">point, sous forme d’une chaîne de caractères, en fonction des</w:t>
+      </w:r>
+      <w:r>
+        <w:t xml:space="preserve"> </w:t>
+      </w:r>
+      <w:r>
+        <w:t xml:space="preserve">coordonnées du point et de la couleur de son plus proche voisin. La</w:t>
+      </w:r>
+      <w:r>
+        <w:t xml:space="preserve"> </w:t>
+      </w:r>
+      <w:r>
+        <w:t xml:space="preserve">décision se fait selon l’algorithme 1-NN.</w:t>
       </w:r>
     </w:p>
     <w:p>
@@ -686,7 +791,13 @@
         </w:numPr>
       </w:pPr>
       <w:r>
-        <w:t xml:space="preserve">une liste de points existants, tous définis par trois valeurs (abscisse, ordonnée, couleur) de type (float, float, string).</w:t>
+        <w:t xml:space="preserve">une liste de points existants, tous définis par trois valeurs</w:t>
+      </w:r>
+      <w:r>
+        <w:t xml:space="preserve"> </w:t>
+      </w:r>
+      <w:r>
+        <w:t xml:space="preserve">(abscisse, ordonnée, couleur) de type (float, float, string).</w:t>
       </w:r>
     </w:p>
     <w:p>
@@ -697,7 +808,13 @@
         </w:numPr>
       </w:pPr>
       <w:r>
-        <w:t xml:space="preserve">un nouveau point, aussi défini par trois valeurs (abscisse, ordonnée,</w:t>
+        <w:t xml:space="preserve">un nouveau point, aussi défini par trois valeurs (abscisse,</w:t>
+      </w:r>
+      <w:r>
+        <w:t xml:space="preserve"> </w:t>
+      </w:r>
+      <w:r>
+        <w:t xml:space="preserve">ordonnée,</w:t>
       </w:r>
       <w:r>
         <w:t xml:space="preserve"> </w:t>
@@ -987,13 +1104,19 @@
         <w:pStyle w:val="FirstParagraph"/>
       </w:pPr>
       <w:r>
-        <w:t xml:space="preserve">On chercher à mettre en place un système de recommandation sur un réseau social dédié aux séries télé.</w:t>
-      </w:r>
-      <w:r>
-        <w:t xml:space="preserve"> </w:t>
-      </w:r>
-      <w:r>
-        <w:t xml:space="preserve">On dispose d’une base d’utilisateurs, et de leur avis sur les séries suivantes.</w:t>
+        <w:t xml:space="preserve">On chercher à mettre en place un système de recommandation sur un réseau</w:t>
+      </w:r>
+      <w:r>
+        <w:t xml:space="preserve"> </w:t>
+      </w:r>
+      <w:r>
+        <w:t xml:space="preserve">social dédié aux séries télé. On dispose d’une base d’utilisateurs, et</w:t>
+      </w:r>
+      <w:r>
+        <w:t xml:space="preserve"> </w:t>
+      </w:r>
+      <w:r>
+        <w:t xml:space="preserve">de leur avis sur les séries suivantes.</w:t>
       </w:r>
     </w:p>
     <w:p>
@@ -1051,13 +1174,19 @@
         <w:pStyle w:val="BodyText"/>
       </w:pPr>
       <w:r>
-        <w:t xml:space="preserve">Chaque utilisateur peut noter une série entre 1 (horrible) et 10 (excellent). On définit une distance</w:t>
-      </w:r>
-      <w:r>
-        <w:t xml:space="preserve"> </w:t>
-      </w:r>
-      <w:r>
-        <w:t xml:space="preserve">entre deux utilisateurs en faisant le calcul suivant :</w:t>
+        <w:t xml:space="preserve">Chaque utilisateur peut noter une série entre 1 (horrible) et 10</w:t>
+      </w:r>
+      <w:r>
+        <w:t xml:space="preserve"> </w:t>
+      </w:r>
+      <w:r>
+        <w:t xml:space="preserve">(excellent). On définit une distance entre deux utilisateurs en faisant</w:t>
+      </w:r>
+      <w:r>
+        <w:t xml:space="preserve"> </w:t>
+      </w:r>
+      <w:r>
+        <w:t xml:space="preserve">le calcul suivant :</w:t>
       </w:r>
     </w:p>
     <w:p>
@@ -1068,7 +1197,13 @@
         </w:numPr>
       </w:pPr>
       <w:r>
-        <w:t xml:space="preserve">Pour chaque série on calcule la valeur absolue de la différence entre les notes des deux utilisateurs.</w:t>
+        <w:t xml:space="preserve">Pour chaque série on calcule la valeur absolue de la différence</w:t>
+      </w:r>
+      <w:r>
+        <w:t xml:space="preserve"> </w:t>
+      </w:r>
+      <w:r>
+        <w:t xml:space="preserve">entre les notes des deux utilisateurs.</w:t>
       </w:r>
     </w:p>
     <w:p>
@@ -1345,6 +1480,746 @@
       </w:pPr>
       <w:r>
         <w:t xml:space="preserve">Déterminer les 5 utilisateurs les plus proches d’Alicia.</w:t>
+      </w:r>
+    </w:p>
+    <w:p>
+      <w:pPr>
+        <w:pStyle w:val="Heading2"/>
+      </w:pPr>
+      <w:bookmarkStart w:id="28" w:name="exercice-5---reconnaissance-de-chiffres"/>
+      <w:r>
+        <w:t xml:space="preserve">Exercice 5 - Reconnaissance de chiffres</w:t>
+      </w:r>
+      <w:bookmarkEnd w:id="28"/>
+    </w:p>
+    <w:p>
+      <w:pPr>
+        <w:pStyle w:val="FirstParagraph"/>
+      </w:pPr>
+      <w:r>
+        <w:t xml:space="preserve">L’algorithme k-NN peut être utilisé pour reconnaitre des caractères ou des chiffres.</w:t>
+      </w:r>
+    </w:p>
+    <w:p>
+      <w:pPr>
+        <w:pStyle w:val="BodyText"/>
+      </w:pPr>
+      <w:r>
+        <w:t xml:space="preserve">Dans cet exercice, on dispose</w:t>
+      </w:r>
+    </w:p>
+    <w:p>
+      <w:pPr>
+        <w:numPr>
+          <w:numId w:val="1007"/>
+          <w:ilvl w:val="0"/>
+        </w:numPr>
+      </w:pPr>
+      <w:r>
+        <w:t xml:space="preserve">d’une base de données de 10000 images représentant des chiffres identifiée.</w:t>
+      </w:r>
+    </w:p>
+    <w:p>
+      <w:pPr>
+        <w:numPr>
+          <w:numId w:val="1000"/>
+          <w:ilvl w:val="0"/>
+        </w:numPr>
+      </w:pPr>
+      <w:r>
+        <w:t xml:space="preserve">La classe de chaque image est le chiffre (</w:t>
+      </w:r>
+      <m:oMath>
+        <m:r>
+          <m:t>0</m:t>
+        </m:r>
+        <m:r>
+          <m:t>,</m:t>
+        </m:r>
+        <m:r>
+          <m:t>1</m:t>
+        </m:r>
+        <m:r>
+          <m:t>,</m:t>
+        </m:r>
+        <m:r>
+          <m:t>2</m:t>
+        </m:r>
+        <m:r>
+          <m:t>,</m:t>
+        </m:r>
+        <m:r>
+          <m:t>.</m:t>
+        </m:r>
+        <m:r>
+          <m:t>.</m:t>
+        </m:r>
+        <m:r>
+          <m:t>.</m:t>
+        </m:r>
+        <m:r>
+          <m:t>,</m:t>
+        </m:r>
+        <m:r>
+          <m:t>9</m:t>
+        </m:r>
+      </m:oMath>
+      <w:r>
+        <w:t xml:space="preserve">) qu’elle représente.</w:t>
+      </w:r>
+    </w:p>
+    <w:p>
+      <w:pPr>
+        <w:numPr>
+          <w:numId w:val="1007"/>
+          <w:ilvl w:val="0"/>
+        </w:numPr>
+      </w:pPr>
+      <w:r>
+        <w:t xml:space="preserve">d’une interface permet de dessiner un chiffre et de lancer l’algorithme k-NN pour</w:t>
+      </w:r>
+      <w:r>
+        <w:t xml:space="preserve"> </w:t>
+      </w:r>
+      <w:r>
+        <w:t xml:space="preserve">identifier le chiffre dessiné à l’aide de la base de référence.</w:t>
+      </w:r>
+    </w:p>
+    <w:p>
+      <w:pPr>
+        <w:pStyle w:val="FirstParagraph"/>
+      </w:pPr>
+      <w:r>
+        <w:t xml:space="preserve">L’algorithme n’est cependant pas complet :</w:t>
+      </w:r>
+    </w:p>
+    <w:p>
+      <w:pPr>
+        <w:numPr>
+          <w:numId w:val="1008"/>
+          <w:ilvl w:val="0"/>
+        </w:numPr>
+      </w:pPr>
+      <w:r>
+        <w:t xml:space="preserve">la fonction</w:t>
+      </w:r>
+      <w:r>
+        <w:t xml:space="preserve"> </w:t>
+      </w:r>
+      <w:r>
+        <w:rPr>
+          <w:i/>
+        </w:rPr>
+        <w:t xml:space="preserve">distance</w:t>
+      </w:r>
+      <w:r>
+        <w:t xml:space="preserve"> </w:t>
+      </w:r>
+      <w:r>
+        <w:t xml:space="preserve">n’est pas écrite : la recherche des plus proches voisins</w:t>
+      </w:r>
+      <w:r>
+        <w:t xml:space="preserve"> </w:t>
+      </w:r>
+      <w:r>
+        <w:t xml:space="preserve">ne peut pas fonctionner sans elle.</w:t>
+      </w:r>
+    </w:p>
+    <w:p>
+      <w:pPr>
+        <w:numPr>
+          <w:numId w:val="1008"/>
+          <w:ilvl w:val="0"/>
+        </w:numPr>
+      </w:pPr>
+      <w:r>
+        <w:t xml:space="preserve">la fonction</w:t>
+      </w:r>
+      <w:r>
+        <w:t xml:space="preserve"> </w:t>
+      </w:r>
+      <w:r>
+        <w:rPr>
+          <w:i/>
+        </w:rPr>
+        <w:t xml:space="preserve">sélection de la classe</w:t>
+      </w:r>
+      <w:r>
+        <w:t xml:space="preserve"> </w:t>
+      </w:r>
+      <w:r>
+        <w:t xml:space="preserve">n’est pas écrite : une fois les</w:t>
+      </w:r>
+      <w:r>
+        <w:t xml:space="preserve"> </w:t>
+      </w:r>
+      <w:r>
+        <w:t xml:space="preserve">plus proches voisins identifiés, il faut trouver la classe majoritaire.</w:t>
+      </w:r>
+    </w:p>
+    <w:p>
+      <w:pPr>
+        <w:pStyle w:val="FirstParagraph"/>
+      </w:pPr>
+      <w:r>
+        <w:t xml:space="preserve">La partie</w:t>
+      </w:r>
+      <w:r>
+        <w:t xml:space="preserve"> </w:t>
+      </w:r>
+      <w:r>
+        <w:rPr>
+          <w:i/>
+        </w:rPr>
+        <w:t xml:space="preserve">rechercher les plus proches voisins</w:t>
+      </w:r>
+      <w:r>
+        <w:t xml:space="preserve"> </w:t>
+      </w:r>
+      <w:r>
+        <w:t xml:space="preserve">est en revanche déjà écrite (mais dépend</w:t>
+      </w:r>
+      <w:r>
+        <w:t xml:space="preserve"> </w:t>
+      </w:r>
+      <w:r>
+        <w:t xml:space="preserve">de la fonction</w:t>
+      </w:r>
+      <w:r>
+        <w:t xml:space="preserve"> </w:t>
+      </w:r>
+      <w:r>
+        <w:rPr>
+          <w:i/>
+        </w:rPr>
+        <w:t xml:space="preserve">distance</w:t>
+      </w:r>
+      <w:r>
+        <w:t xml:space="preserve">)</w:t>
+      </w:r>
+    </w:p>
+    <w:p>
+      <w:pPr>
+        <w:pStyle w:val="BodyText"/>
+      </w:pPr>
+      <w:r>
+        <w:t xml:space="preserve">Ouvrir le fichier</w:t>
+      </w:r>
+      <w:r>
+        <w:t xml:space="preserve"> </w:t>
+      </w:r>
+      <w:r>
+        <w:rPr>
+          <w:rStyle w:val="VerbatimChar"/>
+        </w:rPr>
+        <w:t xml:space="preserve">exercice_ocr.py</w:t>
+      </w:r>
+    </w:p>
+    <w:p>
+      <w:pPr>
+        <w:numPr>
+          <w:numId w:val="1009"/>
+          <w:ilvl w:val="0"/>
+        </w:numPr>
+      </w:pPr>
+      <w:r>
+        <w:rPr>
+          <w:b/>
+        </w:rPr>
+        <w:t xml:space="preserve">La distance</w:t>
+      </w:r>
+    </w:p>
+    <w:p>
+      <w:pPr>
+        <w:numPr>
+          <w:numId w:val="1000"/>
+          <w:ilvl w:val="0"/>
+        </w:numPr>
+      </w:pPr>
+      <w:r>
+        <w:t xml:space="preserve">La fonction distance prend en paramètres deux tableaux</w:t>
+      </w:r>
+      <w:r>
+        <w:t xml:space="preserve"> </w:t>
+      </w:r>
+      <w:r>
+        <w:rPr>
+          <w:rStyle w:val="VerbatimChar"/>
+        </w:rPr>
+        <w:t xml:space="preserve">A</w:t>
+      </w:r>
+      <w:r>
+        <w:t xml:space="preserve"> </w:t>
+      </w:r>
+      <w:r>
+        <w:t xml:space="preserve">et</w:t>
+      </w:r>
+      <w:r>
+        <w:t xml:space="preserve"> </w:t>
+      </w:r>
+      <w:r>
+        <w:rPr>
+          <w:rStyle w:val="VerbatimChar"/>
+        </w:rPr>
+        <w:t xml:space="preserve">B</w:t>
+      </w:r>
+      <w:r>
+        <w:t xml:space="preserve"> </w:t>
+      </w:r>
+      <w:r>
+        <w:t xml:space="preserve">de nombres.</w:t>
+      </w:r>
+    </w:p>
+    <w:p>
+      <w:pPr>
+        <w:numPr>
+          <w:numId w:val="1000"/>
+          <w:ilvl w:val="0"/>
+        </w:numPr>
+      </w:pPr>
+      <w:r>
+        <w:t xml:space="preserve">Les deux tableaux font la même taille.</w:t>
+      </w:r>
+    </w:p>
+    <w:p>
+      <w:pPr>
+        <w:numPr>
+          <w:numId w:val="1000"/>
+          <w:ilvl w:val="0"/>
+        </w:numPr>
+      </w:pPr>
+      <w:r>
+        <w:t xml:space="preserve">Chaque case de ces tableaux contient un nombre compris entre 0 et 255 correspondant</w:t>
+      </w:r>
+      <w:r>
+        <w:t xml:space="preserve"> </w:t>
+      </w:r>
+      <w:r>
+        <w:t xml:space="preserve">à la couleur d’un pixel d’une image.</w:t>
+      </w:r>
+    </w:p>
+    <w:p>
+      <w:pPr>
+        <w:pStyle w:val="SourceCode"/>
+        <w:numPr>
+          <w:numId w:val="1000"/>
+          <w:ilvl w:val="0"/>
+        </w:numPr>
+      </w:pPr>
+      <w:r>
+        <w:rPr>
+          <w:rStyle w:val="NormalTok"/>
+        </w:rPr>
+        <w:t xml:space="preserve">    </w:t>
+      </w:r>
+      <w:r>
+        <w:rPr>
+          <w:rStyle w:val="KeywordTok"/>
+        </w:rPr>
+        <w:t xml:space="preserve">def</w:t>
+      </w:r>
+      <w:r>
+        <w:rPr>
+          <w:rStyle w:val="NormalTok"/>
+        </w:rPr>
+        <w:t xml:space="preserve"> distance(A, B):</w:t>
+      </w:r>
+      <w:r>
+        <w:br w:type="textWrapping"/>
+      </w:r>
+      <w:r>
+        <w:rPr>
+          <w:rStyle w:val="NormalTok"/>
+        </w:rPr>
+        <w:t xml:space="preserve">        </w:t>
+      </w:r>
+      <w:r>
+        <w:rPr>
+          <w:rStyle w:val="CommentTok"/>
+        </w:rPr>
+        <w:t xml:space="preserve">"""A et B sont deux tableaux contenant la valeur des pixels"""</w:t>
+      </w:r>
+      <w:r>
+        <w:br w:type="textWrapping"/>
+      </w:r>
+      <w:r>
+        <w:br w:type="textWrapping"/>
+      </w:r>
+      <w:r>
+        <w:rPr>
+          <w:rStyle w:val="NormalTok"/>
+        </w:rPr>
+        <w:t xml:space="preserve">        </w:t>
+      </w:r>
+      <w:r>
+        <w:rPr>
+          <w:rStyle w:val="CommentTok"/>
+        </w:rPr>
+        <w:t xml:space="preserve"># La taille des deux tableaux</w:t>
+      </w:r>
+      <w:r>
+        <w:br w:type="textWrapping"/>
+      </w:r>
+      <w:r>
+        <w:rPr>
+          <w:rStyle w:val="NormalTok"/>
+        </w:rPr>
+        <w:t xml:space="preserve">        nb_pixels </w:t>
+      </w:r>
+      <w:r>
+        <w:rPr>
+          <w:rStyle w:val="OperatorTok"/>
+        </w:rPr>
+        <w:t xml:space="preserve">=</w:t>
+      </w:r>
+      <w:r>
+        <w:rPr>
+          <w:rStyle w:val="NormalTok"/>
+        </w:rPr>
+        <w:t xml:space="preserve"> </w:t>
+      </w:r>
+      <w:r>
+        <w:rPr>
+          <w:rStyle w:val="BuiltInTok"/>
+        </w:rPr>
+        <w:t xml:space="preserve">len</w:t>
+      </w:r>
+      <w:r>
+        <w:rPr>
+          <w:rStyle w:val="NormalTok"/>
+        </w:rPr>
+        <w:t xml:space="preserve">(A)</w:t>
+      </w:r>
+      <w:r>
+        <w:br w:type="textWrapping"/>
+      </w:r>
+      <w:r>
+        <w:br w:type="textWrapping"/>
+      </w:r>
+      <w:r>
+        <w:rPr>
+          <w:rStyle w:val="NormalTok"/>
+        </w:rPr>
+        <w:t xml:space="preserve">        </w:t>
+      </w:r>
+      <w:r>
+        <w:rPr>
+          <w:rStyle w:val="CommentTok"/>
+        </w:rPr>
+        <w:t xml:space="preserve"># De base, la distance est supposée nulle</w:t>
+      </w:r>
+      <w:r>
+        <w:br w:type="textWrapping"/>
+      </w:r>
+      <w:r>
+        <w:rPr>
+          <w:rStyle w:val="NormalTok"/>
+        </w:rPr>
+        <w:t xml:space="preserve">        d </w:t>
+      </w:r>
+      <w:r>
+        <w:rPr>
+          <w:rStyle w:val="OperatorTok"/>
+        </w:rPr>
+        <w:t xml:space="preserve">=</w:t>
+      </w:r>
+      <w:r>
+        <w:rPr>
+          <w:rStyle w:val="NormalTok"/>
+        </w:rPr>
+        <w:t xml:space="preserve"> </w:t>
+      </w:r>
+      <w:r>
+        <w:rPr>
+          <w:rStyle w:val="DecValTok"/>
+        </w:rPr>
+        <w:t xml:space="preserve">0</w:t>
+      </w:r>
+      <w:r>
+        <w:br w:type="textWrapping"/>
+      </w:r>
+      <w:r>
+        <w:br w:type="textWrapping"/>
+      </w:r>
+      <w:r>
+        <w:rPr>
+          <w:rStyle w:val="NormalTok"/>
+        </w:rPr>
+        <w:t xml:space="preserve">        </w:t>
+      </w:r>
+      <w:r>
+        <w:rPr>
+          <w:rStyle w:val="CommentTok"/>
+        </w:rPr>
+        <w:t xml:space="preserve"># On passe en revue chaque pixel</w:t>
+      </w:r>
+      <w:r>
+        <w:br w:type="textWrapping"/>
+      </w:r>
+      <w:r>
+        <w:rPr>
+          <w:rStyle w:val="NormalTok"/>
+        </w:rPr>
+        <w:t xml:space="preserve">        </w:t>
+      </w:r>
+      <w:r>
+        <w:rPr>
+          <w:rStyle w:val="ControlFlowTok"/>
+        </w:rPr>
+        <w:t xml:space="preserve">for</w:t>
+      </w:r>
+      <w:r>
+        <w:rPr>
+          <w:rStyle w:val="NormalTok"/>
+        </w:rPr>
+        <w:t xml:space="preserve"> i </w:t>
+      </w:r>
+      <w:r>
+        <w:rPr>
+          <w:rStyle w:val="KeywordTok"/>
+        </w:rPr>
+        <w:t xml:space="preserve">in</w:t>
+      </w:r>
+      <w:r>
+        <w:rPr>
+          <w:rStyle w:val="NormalTok"/>
+        </w:rPr>
+        <w:t xml:space="preserve"> </w:t>
+      </w:r>
+      <w:r>
+        <w:rPr>
+          <w:rStyle w:val="BuiltInTok"/>
+        </w:rPr>
+        <w:t xml:space="preserve">range</w:t>
+      </w:r>
+      <w:r>
+        <w:rPr>
+          <w:rStyle w:val="NormalTok"/>
+        </w:rPr>
+        <w:t xml:space="preserve">(nb_pixels):</w:t>
+      </w:r>
+      <w:r>
+        <w:br w:type="textWrapping"/>
+      </w:r>
+      <w:r>
+        <w:rPr>
+          <w:rStyle w:val="NormalTok"/>
+        </w:rPr>
+        <w:t xml:space="preserve">            </w:t>
+      </w:r>
+      <w:r>
+        <w:rPr>
+          <w:rStyle w:val="CommentTok"/>
+        </w:rPr>
+        <w:t xml:space="preserve"># Comparer le pixel A[i] et le pixel B[i]</w:t>
+      </w:r>
+      <w:r>
+        <w:br w:type="textWrapping"/>
+      </w:r>
+      <w:r>
+        <w:rPr>
+          <w:rStyle w:val="NormalTok"/>
+        </w:rPr>
+        <w:t xml:space="preserve">            d </w:t>
+      </w:r>
+      <w:r>
+        <w:rPr>
+          <w:rStyle w:val="OperatorTok"/>
+        </w:rPr>
+        <w:t xml:space="preserve">=</w:t>
+      </w:r>
+      <w:r>
+        <w:rPr>
+          <w:rStyle w:val="NormalTok"/>
+        </w:rPr>
+        <w:t xml:space="preserve"> d </w:t>
+      </w:r>
+      <w:r>
+        <w:rPr>
+          <w:rStyle w:val="OperatorTok"/>
+        </w:rPr>
+        <w:t xml:space="preserve">+</w:t>
+      </w:r>
+      <w:r>
+        <w:rPr>
+          <w:rStyle w:val="NormalTok"/>
+        </w:rPr>
+        <w:t xml:space="preserve"> </w:t>
+      </w:r>
+      <w:r>
+        <w:rPr>
+          <w:rStyle w:val="DecValTok"/>
+        </w:rPr>
+        <w:t xml:space="preserve">1</w:t>
+      </w:r>
+      <w:r>
+        <w:br w:type="textWrapping"/>
+      </w:r>
+      <w:r>
+        <w:br w:type="textWrapping"/>
+      </w:r>
+      <w:r>
+        <w:rPr>
+          <w:rStyle w:val="NormalTok"/>
+        </w:rPr>
+        <w:t xml:space="preserve">        </w:t>
+      </w:r>
+      <w:r>
+        <w:rPr>
+          <w:rStyle w:val="CommentTok"/>
+        </w:rPr>
+        <w:t xml:space="preserve"># On renvoie la distance calculée</w:t>
+      </w:r>
+      <w:r>
+        <w:br w:type="textWrapping"/>
+      </w:r>
+      <w:r>
+        <w:rPr>
+          <w:rStyle w:val="NormalTok"/>
+        </w:rPr>
+        <w:t xml:space="preserve">        </w:t>
+      </w:r>
+      <w:r>
+        <w:rPr>
+          <w:rStyle w:val="ControlFlowTok"/>
+        </w:rPr>
+        <w:t xml:space="preserve">return</w:t>
+      </w:r>
+      <w:r>
+        <w:rPr>
+          <w:rStyle w:val="NormalTok"/>
+        </w:rPr>
+        <w:t xml:space="preserve"> d</w:t>
+      </w:r>
+    </w:p>
+    <w:p>
+      <w:pPr>
+        <w:numPr>
+          <w:numId w:val="1000"/>
+          <w:ilvl w:val="0"/>
+        </w:numPr>
+      </w:pPr>
+      <w:r>
+        <w:t xml:space="preserve">Corriger la fonction pour qu’elle fasse le travail attendu.</w:t>
+      </w:r>
+    </w:p>
+    <w:p>
+      <w:pPr>
+        <w:numPr>
+          <w:numId w:val="1000"/>
+          <w:ilvl w:val="0"/>
+        </w:numPr>
+      </w:pPr>
+      <w:r>
+        <w:t xml:space="preserve">Lorsqu’elle sera correctement écrite, les images sélectionnées</w:t>
+      </w:r>
+      <w:r>
+        <w:t xml:space="preserve"> </w:t>
+      </w:r>
+      <w:r>
+        <w:rPr>
+          <w:i/>
+        </w:rPr>
+        <w:t xml:space="preserve">devraient</w:t>
+      </w:r>
+      <w:r>
+        <w:t xml:space="preserve"> </w:t>
+      </w:r>
+      <w:r>
+        <w:t xml:space="preserve">ressembler</w:t>
+      </w:r>
+      <w:r>
+        <w:t xml:space="preserve"> </w:t>
+      </w:r>
+      <w:r>
+        <w:t xml:space="preserve">au chiffre que vous dessinez</w:t>
+      </w:r>
+      <w:r>
+        <w:rPr>
+          <w:rStyle w:val="FootnoteReference"/>
+        </w:rPr>
+        <w:footnoteReference w:id="29"/>
+      </w:r>
+    </w:p>
+    <w:p>
+      <w:pPr>
+        <w:numPr>
+          <w:numId w:val="1009"/>
+          <w:ilvl w:val="0"/>
+        </w:numPr>
+      </w:pPr>
+      <w:r>
+        <w:rPr>
+          <w:b/>
+        </w:rPr>
+        <w:t xml:space="preserve">Le vote</w:t>
+      </w:r>
+    </w:p>
+    <w:p>
+      <w:pPr>
+        <w:numPr>
+          <w:numId w:val="1000"/>
+          <w:ilvl w:val="0"/>
+        </w:numPr>
+      </w:pPr>
+      <w:r>
+        <w:rPr>
+          <w:i/>
+        </w:rPr>
+        <w:t xml:space="preserve">TBD</w:t>
+      </w:r>
+    </w:p>
+    <w:p>
+      <w:pPr>
+        <w:pStyle w:val="Heading2"/>
+      </w:pPr>
+      <w:bookmarkStart w:id="30" w:name="exercice-6---limites-de-lapproche-knn"/>
+      <w:r>
+        <w:t xml:space="preserve">Exercice 6 - Limites de l’approche</w:t>
+      </w:r>
+      <w:r>
+        <w:t xml:space="preserve"> </w:t>
+      </w:r>
+      <w:r>
+        <w:rPr>
+          <w:i/>
+        </w:rPr>
+        <w:t xml:space="preserve">kNN</w:t>
+      </w:r>
+      <w:bookmarkEnd w:id="30"/>
+    </w:p>
+    <w:p>
+      <w:pPr>
+        <w:numPr>
+          <w:numId w:val="1010"/>
+          <w:ilvl w:val="0"/>
+        </w:numPr>
+      </w:pPr>
+      <w:r>
+        <w:t xml:space="preserve">Décrire la distance de Levenshtein, faire fonctionner avec l’approche</w:t>
+      </w:r>
+      <w:r>
+        <w:t xml:space="preserve"> </w:t>
+      </w:r>
+      <w:r>
+        <w:t xml:space="preserve">“</w:t>
+      </w:r>
+      <w:r>
+        <w:t xml:space="preserve">correction orthographique</w:t>
+      </w:r>
+      <w:r>
+        <w:t xml:space="preserve">”</w:t>
+      </w:r>
+    </w:p>
+    <w:p>
+      <w:pPr>
+        <w:numPr>
+          <w:numId w:val="1010"/>
+          <w:ilvl w:val="0"/>
+        </w:numPr>
+      </w:pPr>
+      <w:r>
+        <w:t xml:space="preserve">Faire fonctionner kNN pour l’identification de langue, faire commenter</w:t>
       </w:r>
     </w:p>
     <w:sectPr/>
@@ -1369,6 +2244,25 @@
     <w:p>
       <w:r>
         <w:separator/>
+      </w:r>
+    </w:p>
+  </w:footnote>
+  <w:footnote w:id="29">
+    <w:p>
+      <w:pPr>
+        <w:pStyle w:val="FootnoteText"/>
+      </w:pPr>
+      <w:r>
+        <w:rPr>
+          <w:rStyle w:val="FootnoteReference"/>
+        </w:rPr>
+        <w:footnoteRef/>
+      </w:r>
+      <w:r>
+        <w:t xml:space="preserve"> </w:t>
+      </w:r>
+      <w:r>
+        <w:t xml:space="preserve">si vous ne dessinez pas n’importe quoi…</w:t>
       </w:r>
     </w:p>
   </w:footnote>
@@ -1874,6 +2768,72 @@
     <w:abstractNumId w:val="991"/>
   </w:num>
   <w:num w:numId="1006">
+    <w:abstractNumId w:val="99411"/>
+    <w:lvlOverride w:ilvl="0">
+      <w:startOverride w:val="1"/>
+    </w:lvlOverride>
+    <w:lvlOverride w:ilvl="1">
+      <w:startOverride w:val="1"/>
+    </w:lvlOverride>
+    <w:lvlOverride w:ilvl="2">
+      <w:startOverride w:val="1"/>
+    </w:lvlOverride>
+    <w:lvlOverride w:ilvl="3">
+      <w:startOverride w:val="1"/>
+    </w:lvlOverride>
+    <w:lvlOverride w:ilvl="4">
+      <w:startOverride w:val="1"/>
+    </w:lvlOverride>
+    <w:lvlOverride w:ilvl="5">
+      <w:startOverride w:val="1"/>
+    </w:lvlOverride>
+    <w:lvlOverride w:ilvl="6">
+      <w:startOverride w:val="1"/>
+    </w:lvlOverride>
+    <w:lvlOverride w:ilvl="7">
+      <w:startOverride w:val="1"/>
+    </w:lvlOverride>
+    <w:lvlOverride w:ilvl="8">
+      <w:startOverride w:val="1"/>
+    </w:lvlOverride>
+  </w:num>
+  <w:num w:numId="1007">
+    <w:abstractNumId w:val="991"/>
+  </w:num>
+  <w:num w:numId="1008">
+    <w:abstractNumId w:val="991"/>
+  </w:num>
+  <w:num w:numId="1009">
+    <w:abstractNumId w:val="99411"/>
+    <w:lvlOverride w:ilvl="0">
+      <w:startOverride w:val="1"/>
+    </w:lvlOverride>
+    <w:lvlOverride w:ilvl="1">
+      <w:startOverride w:val="1"/>
+    </w:lvlOverride>
+    <w:lvlOverride w:ilvl="2">
+      <w:startOverride w:val="1"/>
+    </w:lvlOverride>
+    <w:lvlOverride w:ilvl="3">
+      <w:startOverride w:val="1"/>
+    </w:lvlOverride>
+    <w:lvlOverride w:ilvl="4">
+      <w:startOverride w:val="1"/>
+    </w:lvlOverride>
+    <w:lvlOverride w:ilvl="5">
+      <w:startOverride w:val="1"/>
+    </w:lvlOverride>
+    <w:lvlOverride w:ilvl="6">
+      <w:startOverride w:val="1"/>
+    </w:lvlOverride>
+    <w:lvlOverride w:ilvl="7">
+      <w:startOverride w:val="1"/>
+    </w:lvlOverride>
+    <w:lvlOverride w:ilvl="8">
+      <w:startOverride w:val="1"/>
+    </w:lvlOverride>
+  </w:num>
+  <w:num w:numId="1010">
     <w:abstractNumId w:val="99411"/>
     <w:lvlOverride w:ilvl="0">
       <w:startOverride w:val="1"/>

</xml_diff>